<commit_message>
revision to bulletin enhancement strategy
</commit_message>
<xml_diff>
--- a/step2_epi_bulletin_enhancement_strategy.docx
+++ b/step2_epi_bulletin_enhancement_strategy.docx
@@ -4,86 +4,103 @@
   <w:body>
     <w:p>
       <w:pPr>
-        <w:rPr>
-          <w:b/>
-          <w:bCs/>
-          <w:lang w:val="en-GB"/>
-        </w:rPr>
-      </w:pPr>
-      <w:r>
-        <w:rPr>
-          <w:b/>
-          <w:bCs/>
-          <w:lang w:val="en-GB"/>
-        </w:rPr>
-        <w:t>Enhancing the Epidemiologic Bulletin for Actionable Decision-Making</w:t>
+        <w:pStyle w:val="Heading3"/>
+        <w:spacing w:line="254" w:lineRule="auto"/>
+        <w:rPr>
+          <w:rFonts w:ascii="Times New Roman" w:hAnsi="Times New Roman" w:cs="Times New Roman"/>
+          <w:sz w:val="26"/>
+          <w:szCs w:val="26"/>
+          <w:lang w:val="en-GB"/>
+        </w:rPr>
+      </w:pPr>
+      <w:r>
+        <w:rPr>
+          <w:rFonts w:ascii="Times New Roman" w:hAnsi="Times New Roman" w:cs="Times New Roman"/>
+          <w:sz w:val="26"/>
+          <w:szCs w:val="26"/>
+        </w:rPr>
+        <w:t>Enhancing</w:t>
+      </w:r>
+      <w:r>
+        <w:rPr>
+          <w:rFonts w:ascii="Times New Roman" w:hAnsi="Times New Roman" w:cs="Times New Roman"/>
+          <w:sz w:val="26"/>
+          <w:szCs w:val="26"/>
+          <w:lang w:val="en-GB"/>
+        </w:rPr>
+        <w:t xml:space="preserve"> the Epidemiologic Bulletin for Actionable Decision-Making</w:t>
       </w:r>
     </w:p>
     <w:p>
       <w:pPr>
-        <w:rPr>
-          <w:lang w:val="en-GB"/>
-        </w:rPr>
-      </w:pPr>
-      <w:r>
-        <w:rPr>
+        <w:spacing w:line="254" w:lineRule="auto"/>
+        <w:rPr>
+          <w:rFonts w:ascii="Times New Roman" w:hAnsi="Times New Roman" w:cs="Times New Roman"/>
+          <w:lang w:val="en-GB"/>
+        </w:rPr>
+      </w:pPr>
+      <w:r>
+        <w:rPr>
+          <w:rFonts w:ascii="Times New Roman" w:hAnsi="Times New Roman" w:cs="Times New Roman"/>
           <w:lang w:val="en-GB"/>
         </w:rPr>
         <w:t xml:space="preserve">To improve the Epidemiologic Bulletin, </w:t>
       </w:r>
       <w:r>
         <w:rPr>
+          <w:rFonts w:ascii="Times New Roman" w:hAnsi="Times New Roman" w:cs="Times New Roman"/>
           <w:lang w:val="en-GB"/>
         </w:rPr>
         <w:t>I would focus</w:t>
       </w:r>
       <w:r>
         <w:rPr>
+          <w:rFonts w:ascii="Times New Roman" w:hAnsi="Times New Roman" w:cs="Times New Roman"/>
           <w:lang w:val="en-GB"/>
         </w:rPr>
         <w:t xml:space="preserve"> on </w:t>
       </w:r>
       <w:r>
         <w:rPr>
-          <w:b/>
-          <w:bCs/>
-          <w:lang w:val="en-GB"/>
-        </w:rPr>
-        <w:t>stakeholder engagement, content redesign, data flow automation,</w:t>
-      </w:r>
-      <w:r>
-        <w:rPr>
-          <w:lang w:val="en-GB"/>
-        </w:rPr>
-        <w:t xml:space="preserve"> and </w:t>
-      </w:r>
-      <w:r>
-        <w:rPr>
-          <w:b/>
-          <w:bCs/>
-          <w:lang w:val="en-GB"/>
-        </w:rPr>
-        <w:t>integration into decision-making processes</w:t>
-      </w:r>
-      <w:r>
-        <w:rPr>
-          <w:lang w:val="en-GB"/>
-        </w:rPr>
-        <w:t>.</w:t>
+          <w:rFonts w:ascii="Times New Roman" w:hAnsi="Times New Roman" w:cs="Times New Roman"/>
+          <w:lang w:val="en-GB"/>
+        </w:rPr>
+        <w:t>user</w:t>
+      </w:r>
+      <w:r>
+        <w:rPr>
+          <w:rFonts w:ascii="Times New Roman" w:hAnsi="Times New Roman" w:cs="Times New Roman"/>
+          <w:lang w:val="en-GB"/>
+        </w:rPr>
+        <w:t xml:space="preserve"> engagement, content redesign, data flow automation, and integration into </w:t>
+      </w:r>
+      <w:r>
+        <w:rPr>
+          <w:rFonts w:ascii="Times New Roman" w:hAnsi="Times New Roman" w:cs="Times New Roman"/>
+          <w:lang w:val="en-GB"/>
+        </w:rPr>
+        <w:t xml:space="preserve">timely </w:t>
+      </w:r>
+      <w:r>
+        <w:rPr>
+          <w:rFonts w:ascii="Times New Roman" w:hAnsi="Times New Roman" w:cs="Times New Roman"/>
+          <w:lang w:val="en-GB"/>
+        </w:rPr>
+        <w:t>decision-making processes.</w:t>
       </w:r>
     </w:p>
     <w:p>
       <w:pPr>
-        <w:rPr>
-          <w:b/>
-          <w:bCs/>
-          <w:lang w:val="en-GB"/>
-        </w:rPr>
-      </w:pPr>
-      <w:r>
-        <w:rPr>
-          <w:b/>
-          <w:bCs/>
+        <w:pStyle w:val="Heading4"/>
+        <w:spacing w:line="254" w:lineRule="auto"/>
+        <w:rPr>
+          <w:rFonts w:ascii="Times New Roman" w:hAnsi="Times New Roman" w:cs="Times New Roman"/>
+          <w:lang w:val="en-GB"/>
+        </w:rPr>
+      </w:pPr>
+      <w:r>
+        <w:rPr>
+          <w:rFonts w:ascii="Times New Roman" w:hAnsi="Times New Roman" w:cs="Times New Roman"/>
           <w:lang w:val="en-GB"/>
         </w:rPr>
         <w:t>Step 1: Stakeholder Engagement</w:t>
@@ -91,57 +108,340 @@
     </w:p>
     <w:p>
       <w:pPr>
-        <w:rPr>
-          <w:lang w:val="en-GB"/>
-        </w:rPr>
-      </w:pPr>
-      <w:r>
-        <w:rPr>
-          <w:lang w:val="en-GB"/>
-        </w:rPr>
-        <w:t>The first step would be identifying current bulletin users by engaging with the team responsible for generating and disseminating the report. A representative group of users would be convened to understand how the report is used, its limitations, and what information supports their decision-making.</w:t>
-      </w:r>
-      <w:r>
-        <w:rPr>
-          <w:lang w:val="en-GB"/>
-        </w:rPr>
-        <w:t xml:space="preserve"> Later, m</w:t>
-      </w:r>
-      <w:r>
-        <w:rPr>
-          <w:lang w:val="en-GB"/>
-        </w:rPr>
-        <w:t>ultiple draft versions of the redesigned bulletin would be shared with the group to gather feedback on proposed content and design revisions.</w:t>
+        <w:spacing w:line="254" w:lineRule="auto"/>
+        <w:rPr>
+          <w:rFonts w:ascii="Times New Roman" w:hAnsi="Times New Roman" w:cs="Times New Roman"/>
+          <w:lang w:val="en-GB"/>
+        </w:rPr>
+      </w:pPr>
+      <w:r>
+        <w:rPr>
+          <w:rFonts w:ascii="Times New Roman" w:hAnsi="Times New Roman" w:cs="Times New Roman"/>
+          <w:lang w:val="en-GB"/>
+        </w:rPr>
+        <w:t>I</w:t>
+      </w:r>
+      <w:r>
+        <w:rPr>
+          <w:rFonts w:ascii="Times New Roman" w:hAnsi="Times New Roman" w:cs="Times New Roman"/>
+          <w:lang w:val="en-GB"/>
+        </w:rPr>
+        <w:t xml:space="preserve">dentify current bulletin users by engaging with the team responsible for generating and disseminating the report. </w:t>
+      </w:r>
+      <w:r>
+        <w:rPr>
+          <w:rFonts w:ascii="Times New Roman" w:hAnsi="Times New Roman" w:cs="Times New Roman"/>
+          <w:lang w:val="en-GB"/>
+        </w:rPr>
+        <w:t>Convene a</w:t>
+      </w:r>
+      <w:r>
+        <w:rPr>
+          <w:rFonts w:ascii="Times New Roman" w:hAnsi="Times New Roman" w:cs="Times New Roman"/>
+          <w:lang w:val="en-GB"/>
+        </w:rPr>
+        <w:t xml:space="preserve"> representative </w:t>
+      </w:r>
+      <w:r>
+        <w:rPr>
+          <w:rFonts w:ascii="Times New Roman" w:hAnsi="Times New Roman" w:cs="Times New Roman"/>
+          <w:lang w:val="en-GB"/>
+        </w:rPr>
+        <w:t>focus-</w:t>
+      </w:r>
+      <w:r>
+        <w:rPr>
+          <w:rFonts w:ascii="Times New Roman" w:hAnsi="Times New Roman" w:cs="Times New Roman"/>
+          <w:lang w:val="en-GB"/>
+        </w:rPr>
+        <w:t xml:space="preserve">group of users to understand </w:t>
+      </w:r>
+      <w:r>
+        <w:rPr>
+          <w:rFonts w:ascii="Times New Roman" w:hAnsi="Times New Roman" w:cs="Times New Roman"/>
+          <w:lang w:val="en-GB"/>
+        </w:rPr>
+        <w:t xml:space="preserve">their roles and </w:t>
+      </w:r>
+      <w:r>
+        <w:rPr>
+          <w:rFonts w:ascii="Times New Roman" w:hAnsi="Times New Roman" w:cs="Times New Roman"/>
+          <w:lang w:val="en-GB"/>
+        </w:rPr>
+        <w:t>decision-making responsibilities</w:t>
+      </w:r>
+      <w:r>
+        <w:rPr>
+          <w:rFonts w:ascii="Times New Roman" w:hAnsi="Times New Roman" w:cs="Times New Roman"/>
+          <w:lang w:val="en-GB"/>
+        </w:rPr>
+        <w:t xml:space="preserve"> </w:t>
+      </w:r>
+      <w:r>
+        <w:rPr>
+          <w:rFonts w:ascii="Times New Roman" w:hAnsi="Times New Roman" w:cs="Times New Roman"/>
+          <w:lang w:val="en-GB"/>
+        </w:rPr>
+        <w:t>related</w:t>
+      </w:r>
+      <w:r>
+        <w:rPr>
+          <w:rFonts w:ascii="Times New Roman" w:hAnsi="Times New Roman" w:cs="Times New Roman"/>
+          <w:lang w:val="en-GB"/>
+        </w:rPr>
+        <w:t xml:space="preserve"> to public health interventions</w:t>
+      </w:r>
+      <w:r>
+        <w:rPr>
+          <w:rFonts w:ascii="Times New Roman" w:hAnsi="Times New Roman" w:cs="Times New Roman"/>
+          <w:lang w:val="en-GB"/>
+        </w:rPr>
+        <w:t xml:space="preserve">, what information they use to make decisions, and how </w:t>
+      </w:r>
+      <w:r>
+        <w:rPr>
+          <w:rFonts w:ascii="Times New Roman" w:hAnsi="Times New Roman" w:cs="Times New Roman"/>
+          <w:lang w:val="en-GB"/>
+        </w:rPr>
+        <w:t>the</w:t>
+      </w:r>
+      <w:r>
+        <w:rPr>
+          <w:rFonts w:ascii="Times New Roman" w:hAnsi="Times New Roman" w:cs="Times New Roman"/>
+          <w:lang w:val="en-GB"/>
+        </w:rPr>
+        <w:t xml:space="preserve">y perceive the </w:t>
+      </w:r>
+      <w:r>
+        <w:rPr>
+          <w:rFonts w:ascii="Times New Roman" w:hAnsi="Times New Roman" w:cs="Times New Roman"/>
+          <w:lang w:val="en-GB"/>
+        </w:rPr>
+        <w:t>bulletin</w:t>
+      </w:r>
+      <w:r>
+        <w:rPr>
+          <w:rFonts w:ascii="Times New Roman" w:hAnsi="Times New Roman" w:cs="Times New Roman"/>
+          <w:lang w:val="en-GB"/>
+        </w:rPr>
+        <w:t>’s value and limitations</w:t>
+      </w:r>
+      <w:r>
+        <w:rPr>
+          <w:rFonts w:ascii="Times New Roman" w:hAnsi="Times New Roman" w:cs="Times New Roman"/>
+          <w:lang w:val="en-GB"/>
+        </w:rPr>
+        <w:t xml:space="preserve">. </w:t>
+      </w:r>
+      <w:r>
+        <w:rPr>
+          <w:rFonts w:ascii="Times New Roman" w:hAnsi="Times New Roman" w:cs="Times New Roman"/>
+          <w:lang w:val="en-GB"/>
+        </w:rPr>
+        <w:t>Discussions could include</w:t>
+      </w:r>
+      <w:r>
+        <w:rPr>
+          <w:rFonts w:ascii="Times New Roman" w:hAnsi="Times New Roman" w:cs="Times New Roman"/>
+          <w:lang w:val="en-GB"/>
+        </w:rPr>
+        <w:t>:</w:t>
       </w:r>
     </w:p>
     <w:p>
       <w:pPr>
-        <w:rPr>
-          <w:b/>
-          <w:bCs/>
-          <w:lang w:val="en-GB"/>
-        </w:rPr>
-      </w:pPr>
-      <w:r>
-        <w:rPr>
-          <w:b/>
-          <w:bCs/>
-          <w:lang w:val="en-GB"/>
-        </w:rPr>
-        <w:t>Step 2: Bulletin Redesign and Content Refinement</w:t>
+        <w:pStyle w:val="ListParagraph"/>
+        <w:numPr>
+          <w:ilvl w:val="0"/>
+          <w:numId w:val="13"/>
+        </w:numPr>
+        <w:spacing w:line="254" w:lineRule="auto"/>
+        <w:rPr>
+          <w:rFonts w:ascii="Times New Roman" w:hAnsi="Times New Roman" w:cs="Times New Roman"/>
+          <w:lang w:val="en-GB"/>
+        </w:rPr>
+      </w:pPr>
+      <w:r>
+        <w:rPr>
+          <w:rFonts w:ascii="Times New Roman" w:hAnsi="Times New Roman" w:cs="Times New Roman"/>
+          <w:lang w:val="en-GB"/>
+        </w:rPr>
+        <w:t xml:space="preserve">Reviewing a </w:t>
+      </w:r>
+      <w:r>
+        <w:rPr>
+          <w:rFonts w:ascii="Times New Roman" w:hAnsi="Times New Roman" w:cs="Times New Roman"/>
+          <w:lang w:val="en-GB"/>
+        </w:rPr>
+        <w:t xml:space="preserve">recent </w:t>
+      </w:r>
+      <w:r>
+        <w:rPr>
+          <w:rFonts w:ascii="Times New Roman" w:hAnsi="Times New Roman" w:cs="Times New Roman"/>
+          <w:lang w:val="en-GB"/>
+        </w:rPr>
+        <w:t>public health intervention</w:t>
+      </w:r>
+      <w:r>
+        <w:rPr>
+          <w:rFonts w:ascii="Times New Roman" w:hAnsi="Times New Roman" w:cs="Times New Roman"/>
+          <w:lang w:val="en-GB"/>
+        </w:rPr>
+        <w:t xml:space="preserve"> and what information and data </w:t>
+      </w:r>
+      <w:r>
+        <w:rPr>
+          <w:rFonts w:ascii="Times New Roman" w:hAnsi="Times New Roman" w:cs="Times New Roman"/>
+          <w:lang w:val="en-GB"/>
+        </w:rPr>
+        <w:t>were used to initiate and target it</w:t>
+      </w:r>
+      <w:r>
+        <w:rPr>
+          <w:rFonts w:ascii="Times New Roman" w:hAnsi="Times New Roman" w:cs="Times New Roman"/>
+          <w:lang w:val="en-GB"/>
+        </w:rPr>
+        <w:t>.</w:t>
       </w:r>
     </w:p>
     <w:p>
       <w:pPr>
-        <w:rPr>
-          <w:lang w:val="en-GB"/>
-        </w:rPr>
-      </w:pPr>
-      <w:r>
-        <w:rPr>
-          <w:lang w:val="en-GB"/>
-        </w:rPr>
-        <w:t>Insights from stakeholders would guide the selection of refined metrics tailored to the bulletin users’ needs. Key metrics might include:</w:t>
+        <w:pStyle w:val="ListParagraph"/>
+        <w:numPr>
+          <w:ilvl w:val="0"/>
+          <w:numId w:val="13"/>
+        </w:numPr>
+        <w:spacing w:line="254" w:lineRule="auto"/>
+        <w:rPr>
+          <w:rFonts w:ascii="Times New Roman" w:hAnsi="Times New Roman" w:cs="Times New Roman"/>
+          <w:lang w:val="en-GB"/>
+        </w:rPr>
+      </w:pPr>
+      <w:r>
+        <w:rPr>
+          <w:rFonts w:ascii="Times New Roman" w:hAnsi="Times New Roman" w:cs="Times New Roman"/>
+          <w:lang w:val="en-GB"/>
+        </w:rPr>
+        <w:t xml:space="preserve">Taking stock of the type and scale of public health events this group </w:t>
+      </w:r>
+      <w:r>
+        <w:rPr>
+          <w:rFonts w:ascii="Times New Roman" w:hAnsi="Times New Roman" w:cs="Times New Roman"/>
+          <w:lang w:val="en-GB"/>
+        </w:rPr>
+        <w:t>responds</w:t>
+      </w:r>
+      <w:r>
+        <w:rPr>
+          <w:rFonts w:ascii="Times New Roman" w:hAnsi="Times New Roman" w:cs="Times New Roman"/>
+          <w:lang w:val="en-GB"/>
+        </w:rPr>
+        <w:t xml:space="preserve"> to, a</w:t>
+      </w:r>
+      <w:r>
+        <w:rPr>
+          <w:rFonts w:ascii="Times New Roman" w:hAnsi="Times New Roman" w:cs="Times New Roman"/>
+          <w:lang w:val="en-GB"/>
+        </w:rPr>
+        <w:t xml:space="preserve">nd </w:t>
+      </w:r>
+      <w:r>
+        <w:rPr>
+          <w:rFonts w:ascii="Times New Roman" w:hAnsi="Times New Roman" w:cs="Times New Roman"/>
+          <w:lang w:val="en-GB"/>
+        </w:rPr>
+        <w:t>the type and scale of interventions they can initiate.</w:t>
+      </w:r>
+    </w:p>
+    <w:p>
+      <w:pPr>
+        <w:spacing w:line="254" w:lineRule="auto"/>
+        <w:rPr>
+          <w:rFonts w:ascii="Times New Roman" w:hAnsi="Times New Roman" w:cs="Times New Roman"/>
+          <w:lang w:val="en-GB"/>
+        </w:rPr>
+      </w:pPr>
+      <w:r>
+        <w:rPr>
+          <w:rFonts w:ascii="Times New Roman" w:hAnsi="Times New Roman" w:cs="Times New Roman"/>
+          <w:lang w:val="en-GB"/>
+        </w:rPr>
+        <w:t xml:space="preserve">Later, </w:t>
+      </w:r>
+      <w:r>
+        <w:rPr>
+          <w:rFonts w:ascii="Times New Roman" w:hAnsi="Times New Roman" w:cs="Times New Roman"/>
+          <w:lang w:val="en-GB"/>
+        </w:rPr>
+        <w:t>mock-up options</w:t>
+      </w:r>
+      <w:r>
+        <w:rPr>
+          <w:rFonts w:ascii="Times New Roman" w:hAnsi="Times New Roman" w:cs="Times New Roman"/>
+          <w:lang w:val="en-GB"/>
+        </w:rPr>
+        <w:t xml:space="preserve"> of the redesigned bulletin would be shared with the group to gather feedback on content and design revisions.</w:t>
+      </w:r>
+    </w:p>
+    <w:p>
+      <w:pPr>
+        <w:pStyle w:val="Heading4"/>
+        <w:spacing w:line="254" w:lineRule="auto"/>
+        <w:rPr>
+          <w:rFonts w:ascii="Times New Roman" w:hAnsi="Times New Roman" w:cs="Times New Roman"/>
+          <w:lang w:val="en-GB"/>
+        </w:rPr>
+      </w:pPr>
+      <w:r>
+        <w:rPr>
+          <w:rFonts w:ascii="Times New Roman" w:hAnsi="Times New Roman" w:cs="Times New Roman"/>
+          <w:lang w:val="en-GB"/>
+        </w:rPr>
+        <w:t>Step 2: Bulletin Redesign and Content Refinement</w:t>
+      </w:r>
+    </w:p>
+    <w:p>
+      <w:pPr>
+        <w:spacing w:line="254" w:lineRule="auto"/>
+        <w:rPr>
+          <w:rFonts w:ascii="Times New Roman" w:hAnsi="Times New Roman" w:cs="Times New Roman"/>
+          <w:lang w:val="en-GB"/>
+        </w:rPr>
+      </w:pPr>
+      <w:r>
+        <w:rPr>
+          <w:rFonts w:ascii="Times New Roman" w:hAnsi="Times New Roman" w:cs="Times New Roman"/>
+          <w:lang w:val="en-GB"/>
+        </w:rPr>
+        <w:t xml:space="preserve">Insights from </w:t>
+      </w:r>
+      <w:r>
+        <w:rPr>
+          <w:rFonts w:ascii="Times New Roman" w:hAnsi="Times New Roman" w:cs="Times New Roman"/>
+          <w:lang w:val="en-GB"/>
+        </w:rPr>
+        <w:t>bulletin users</w:t>
+      </w:r>
+      <w:r>
+        <w:rPr>
+          <w:rFonts w:ascii="Times New Roman" w:hAnsi="Times New Roman" w:cs="Times New Roman"/>
+          <w:lang w:val="en-GB"/>
+        </w:rPr>
+        <w:t xml:space="preserve"> would guide the selection of refined metrics tailored to the</w:t>
+      </w:r>
+      <w:r>
+        <w:rPr>
+          <w:rFonts w:ascii="Times New Roman" w:hAnsi="Times New Roman" w:cs="Times New Roman"/>
+          <w:lang w:val="en-GB"/>
+        </w:rPr>
+        <w:t>ir</w:t>
+      </w:r>
+      <w:r>
+        <w:rPr>
+          <w:rFonts w:ascii="Times New Roman" w:hAnsi="Times New Roman" w:cs="Times New Roman"/>
+          <w:lang w:val="en-GB"/>
+        </w:rPr>
+        <w:t xml:space="preserve"> needs. Key metrics might include:</w:t>
       </w:r>
     </w:p>
     <w:p>
@@ -150,31 +450,32 @@
           <w:ilvl w:val="0"/>
           <w:numId w:val="11"/>
         </w:numPr>
-        <w:rPr>
-          <w:lang w:val="en-GB"/>
-        </w:rPr>
-      </w:pPr>
-      <w:r>
-        <w:rPr>
-          <w:b/>
-          <w:bCs/>
-          <w:lang w:val="en-GB"/>
-        </w:rPr>
-        <w:t>Trends in suspect case incidence rates</w:t>
-      </w:r>
-      <w:r>
-        <w:rPr>
-          <w:b/>
-          <w:bCs/>
-          <w:lang w:val="en-GB"/>
-        </w:rPr>
-        <w:t xml:space="preserve"> and test positivity ratios</w:t>
-      </w:r>
-      <w:r>
-        <w:rPr>
-          <w:lang w:val="en-GB"/>
-        </w:rPr>
-        <w:t xml:space="preserve"> with clear indicators for thresholds passed at the provincial or district level.</w:t>
+        <w:spacing w:line="254" w:lineRule="auto"/>
+        <w:rPr>
+          <w:rFonts w:ascii="Times New Roman" w:hAnsi="Times New Roman" w:cs="Times New Roman"/>
+          <w:lang w:val="en-GB"/>
+        </w:rPr>
+      </w:pPr>
+      <w:r>
+        <w:rPr>
+          <w:rFonts w:ascii="Times New Roman" w:hAnsi="Times New Roman" w:cs="Times New Roman"/>
+          <w:lang w:val="en-GB"/>
+        </w:rPr>
+        <w:t xml:space="preserve">Trends in suspect case incidence rates and test positivity ratios with indicators for thresholds passed at </w:t>
+      </w:r>
+      <w:r>
+        <w:rPr>
+          <w:rFonts w:ascii="Times New Roman" w:hAnsi="Times New Roman" w:cs="Times New Roman"/>
+          <w:lang w:val="en-GB"/>
+        </w:rPr>
+        <w:t xml:space="preserve">national, </w:t>
+      </w:r>
+      <w:r>
+        <w:rPr>
+          <w:rFonts w:ascii="Times New Roman" w:hAnsi="Times New Roman" w:cs="Times New Roman"/>
+          <w:lang w:val="en-GB"/>
+        </w:rPr>
+        <w:t>provincial or district level.</w:t>
       </w:r>
     </w:p>
     <w:p>
@@ -183,88 +484,160 @@
           <w:ilvl w:val="0"/>
           <w:numId w:val="11"/>
         </w:numPr>
-        <w:rPr>
-          <w:lang w:val="en-GB"/>
-        </w:rPr>
-      </w:pPr>
-      <w:r>
-        <w:rPr>
-          <w:b/>
-          <w:bCs/>
-          <w:lang w:val="en-GB"/>
-        </w:rPr>
-        <w:t>Timeliness gaps</w:t>
-      </w:r>
-      <w:r>
-        <w:rPr>
-          <w:lang w:val="en-GB"/>
-        </w:rPr>
-        <w:t>, such as the interval between sample collection and receipt at the lab, identifying areas with the largest gaps.</w:t>
+        <w:spacing w:line="254" w:lineRule="auto"/>
+        <w:rPr>
+          <w:rFonts w:ascii="Times New Roman" w:hAnsi="Times New Roman" w:cs="Times New Roman"/>
+          <w:lang w:val="en-GB"/>
+        </w:rPr>
+      </w:pPr>
+      <w:r>
+        <w:rPr>
+          <w:rFonts w:ascii="Times New Roman" w:hAnsi="Times New Roman" w:cs="Times New Roman"/>
+          <w:lang w:val="en-GB"/>
+        </w:rPr>
+        <w:t>Timeliness gaps, such as the interval between sample collection and receipt at the lab</w:t>
+      </w:r>
+      <w:r>
+        <w:rPr>
+          <w:rFonts w:ascii="Times New Roman" w:hAnsi="Times New Roman" w:cs="Times New Roman"/>
+          <w:lang w:val="en-GB"/>
+        </w:rPr>
+        <w:t>.</w:t>
       </w:r>
     </w:p>
     <w:p>
       <w:pPr>
-        <w:rPr>
-          <w:lang w:val="en-GB"/>
-        </w:rPr>
-      </w:pPr>
-      <w:r>
-        <w:rPr>
+        <w:spacing w:line="254" w:lineRule="auto"/>
+        <w:rPr>
+          <w:rFonts w:ascii="Times New Roman" w:hAnsi="Times New Roman" w:cs="Times New Roman"/>
+          <w:lang w:val="en-GB"/>
+        </w:rPr>
+      </w:pPr>
+      <w:r>
+        <w:rPr>
+          <w:rFonts w:ascii="Times New Roman" w:hAnsi="Times New Roman" w:cs="Times New Roman"/>
           <w:lang w:val="en-GB"/>
         </w:rPr>
         <w:t xml:space="preserve">The bulletin’s layout, figures, and tables would be redesigned to emphasize actionable metrics while retaining </w:t>
       </w:r>
       <w:r>
         <w:rPr>
+          <w:rFonts w:ascii="Times New Roman" w:hAnsi="Times New Roman" w:cs="Times New Roman"/>
           <w:lang w:val="en-GB"/>
         </w:rPr>
         <w:t>essential</w:t>
       </w:r>
       <w:r>
         <w:rPr>
-          <w:lang w:val="en-GB"/>
-        </w:rPr>
-        <w:t xml:space="preserve"> elements. Automation would generate the report in an editable format (e.g., Word) with space for an </w:t>
-      </w:r>
-      <w:r>
-        <w:rPr>
-          <w:b/>
-          <w:bCs/>
-          <w:lang w:val="en-GB"/>
-        </w:rPr>
-        <w:t>executive summary and analytic notes</w:t>
-      </w:r>
-      <w:r>
-        <w:rPr>
-          <w:lang w:val="en-GB"/>
-        </w:rPr>
-        <w:t xml:space="preserve">. </w:t>
-      </w:r>
-      <w:r>
-        <w:rPr>
-          <w:lang w:val="en-GB"/>
-        </w:rPr>
-        <w:t>Those</w:t>
-      </w:r>
-      <w:r>
-        <w:rPr>
-          <w:lang w:val="en-GB"/>
-        </w:rPr>
-        <w:t xml:space="preserve"> generating the report would be expected to complete these sections to reinforce data interpretation.</w:t>
+          <w:rFonts w:ascii="Times New Roman" w:hAnsi="Times New Roman" w:cs="Times New Roman"/>
+          <w:lang w:val="en-GB"/>
+        </w:rPr>
+        <w:t xml:space="preserve"> elements. Automation would generate the </w:t>
+      </w:r>
+      <w:r>
+        <w:rPr>
+          <w:rFonts w:ascii="Times New Roman" w:hAnsi="Times New Roman" w:cs="Times New Roman"/>
+          <w:lang w:val="en-GB"/>
+        </w:rPr>
+        <w:t>bulletin</w:t>
+      </w:r>
+      <w:r>
+        <w:rPr>
+          <w:rFonts w:ascii="Times New Roman" w:hAnsi="Times New Roman" w:cs="Times New Roman"/>
+          <w:lang w:val="en-GB"/>
+        </w:rPr>
+        <w:t xml:space="preserve"> in an editable format (e.g., Word) with space for an executive summary and analytic notes. </w:t>
+      </w:r>
+      <w:r>
+        <w:rPr>
+          <w:rFonts w:ascii="Times New Roman" w:hAnsi="Times New Roman" w:cs="Times New Roman"/>
+          <w:lang w:val="en-GB"/>
+        </w:rPr>
+        <w:t>Analysts</w:t>
+      </w:r>
+      <w:r>
+        <w:rPr>
+          <w:rFonts w:ascii="Times New Roman" w:hAnsi="Times New Roman" w:cs="Times New Roman"/>
+          <w:lang w:val="en-GB"/>
+        </w:rPr>
+        <w:t xml:space="preserve"> generating the </w:t>
+      </w:r>
+      <w:r>
+        <w:rPr>
+          <w:rFonts w:ascii="Times New Roman" w:hAnsi="Times New Roman" w:cs="Times New Roman"/>
+          <w:lang w:val="en-GB"/>
+        </w:rPr>
+        <w:t>bulletin</w:t>
+      </w:r>
+      <w:r>
+        <w:rPr>
+          <w:rFonts w:ascii="Times New Roman" w:hAnsi="Times New Roman" w:cs="Times New Roman"/>
+          <w:lang w:val="en-GB"/>
+        </w:rPr>
+        <w:t xml:space="preserve"> would </w:t>
+      </w:r>
+      <w:r>
+        <w:rPr>
+          <w:rFonts w:ascii="Times New Roman" w:hAnsi="Times New Roman" w:cs="Times New Roman"/>
+          <w:lang w:val="en-GB"/>
+        </w:rPr>
+        <w:t>complete</w:t>
+      </w:r>
+      <w:r>
+        <w:rPr>
+          <w:rFonts w:ascii="Times New Roman" w:hAnsi="Times New Roman" w:cs="Times New Roman"/>
+          <w:lang w:val="en-GB"/>
+        </w:rPr>
+        <w:t xml:space="preserve"> these sections </w:t>
+      </w:r>
+      <w:r>
+        <w:rPr>
+          <w:rFonts w:ascii="Times New Roman" w:hAnsi="Times New Roman" w:cs="Times New Roman"/>
+          <w:lang w:val="en-GB"/>
+        </w:rPr>
+        <w:t>before</w:t>
+      </w:r>
+      <w:r>
+        <w:rPr>
+          <w:rFonts w:ascii="Times New Roman" w:hAnsi="Times New Roman" w:cs="Times New Roman"/>
+          <w:lang w:val="en-GB"/>
+        </w:rPr>
+        <w:t xml:space="preserve"> disseminating it </w:t>
+      </w:r>
+      <w:r>
+        <w:rPr>
+          <w:rFonts w:ascii="Times New Roman" w:hAnsi="Times New Roman" w:cs="Times New Roman"/>
+          <w:lang w:val="en-GB"/>
+        </w:rPr>
+        <w:t xml:space="preserve">to reinforce </w:t>
+      </w:r>
+      <w:r>
+        <w:rPr>
+          <w:rFonts w:ascii="Times New Roman" w:hAnsi="Times New Roman" w:cs="Times New Roman"/>
+          <w:lang w:val="en-GB"/>
+        </w:rPr>
+        <w:t xml:space="preserve">action-oriented and critical </w:t>
+      </w:r>
+      <w:r>
+        <w:rPr>
+          <w:rFonts w:ascii="Times New Roman" w:hAnsi="Times New Roman" w:cs="Times New Roman"/>
+          <w:lang w:val="en-GB"/>
+        </w:rPr>
+        <w:t>data interpretation.</w:t>
       </w:r>
     </w:p>
     <w:p>
       <w:pPr>
-        <w:rPr>
-          <w:b/>
-          <w:bCs/>
-          <w:lang w:val="en-GB"/>
-        </w:rPr>
-      </w:pPr>
-      <w:r>
-        <w:rPr>
-          <w:b/>
-          <w:bCs/>
+        <w:pStyle w:val="Heading4"/>
+        <w:spacing w:line="254" w:lineRule="auto"/>
+        <w:rPr>
+          <w:rFonts w:ascii="Times New Roman" w:hAnsi="Times New Roman" w:cs="Times New Roman"/>
+          <w:lang w:val="en-GB"/>
+        </w:rPr>
+      </w:pPr>
+      <w:r>
+        <w:rPr>
+          <w:rFonts w:ascii="Times New Roman" w:hAnsi="Times New Roman" w:cs="Times New Roman"/>
           <w:lang w:val="en-GB"/>
         </w:rPr>
         <w:t>Step 3: Data Flow and Automation</w:t>
@@ -272,268 +645,296 @@
     </w:p>
     <w:p>
       <w:pPr>
-        <w:rPr>
-          <w:lang w:val="en-GB"/>
-        </w:rPr>
-      </w:pPr>
-      <w:r>
-        <w:rPr>
-          <w:lang w:val="en-GB"/>
-        </w:rPr>
-        <w:t xml:space="preserve">Once redesigned, </w:t>
-      </w:r>
-      <w:r>
-        <w:rPr>
-          <w:lang w:val="en-GB"/>
-        </w:rPr>
-        <w:t>I would i</w:t>
-      </w:r>
-      <w:r>
-        <w:rPr>
-          <w:lang w:val="en-GB"/>
-        </w:rPr>
-        <w:t>mprov</w:t>
-      </w:r>
-      <w:r>
-        <w:rPr>
-          <w:lang w:val="en-GB"/>
-        </w:rPr>
-        <w:t>e</w:t>
-      </w:r>
-      <w:r>
-        <w:rPr>
-          <w:lang w:val="en-GB"/>
-        </w:rPr>
-        <w:t xml:space="preserve"> the data flow from sources to the report</w:t>
-      </w:r>
-      <w:r>
-        <w:rPr>
-          <w:lang w:val="en-GB"/>
-        </w:rPr>
-        <w:t xml:space="preserve"> through </w:t>
-      </w:r>
-      <w:r>
-        <w:rPr>
-          <w:lang w:val="en-GB"/>
-        </w:rPr>
-        <w:t>enabling direct access to key data sources:</w:t>
+        <w:spacing w:line="254" w:lineRule="auto"/>
+        <w:rPr>
+          <w:rFonts w:ascii="Times New Roman" w:hAnsi="Times New Roman" w:cs="Times New Roman"/>
+          <w:lang w:val="en-GB"/>
+        </w:rPr>
+      </w:pPr>
+      <w:r>
+        <w:rPr>
+          <w:rFonts w:ascii="Times New Roman" w:hAnsi="Times New Roman" w:cs="Times New Roman"/>
+          <w:lang w:val="en-GB"/>
+        </w:rPr>
+        <w:t xml:space="preserve">Improving the data flow involves enabling direct access to key data sources and working with each data source to standardize and harmonize key data structures. For the weekly suspect case data from DHIS2, automated data pulls through API connections could be developed. The maternal deaths data could be improved by direct access to the full </w:t>
+      </w:r>
+      <w:proofErr w:type="spellStart"/>
+      <w:r>
+        <w:rPr>
+          <w:rFonts w:ascii="Times New Roman" w:hAnsi="Times New Roman" w:cs="Times New Roman"/>
+          <w:lang w:val="en-GB"/>
+        </w:rPr>
+        <w:t>linelist</w:t>
+      </w:r>
+      <w:proofErr w:type="spellEnd"/>
+      <w:r>
+        <w:rPr>
+          <w:rFonts w:ascii="Times New Roman" w:hAnsi="Times New Roman" w:cs="Times New Roman"/>
+          <w:lang w:val="en-GB"/>
+        </w:rPr>
+        <w:t>, rather than the weekly snapshot. Measles lab data would require collaboration with the lab to identify options for direct database access and data</w:t>
+      </w:r>
+      <w:r>
+        <w:rPr>
+          <w:rFonts w:ascii="Times New Roman" w:hAnsi="Times New Roman" w:cs="Times New Roman"/>
+          <w:lang w:val="en-GB"/>
+        </w:rPr>
+        <w:t>base standardization – such as improving how key dates are stored.</w:t>
       </w:r>
     </w:p>
     <w:p>
       <w:pPr>
-        <w:numPr>
-          <w:ilvl w:val="0"/>
-          <w:numId w:val="12"/>
-        </w:numPr>
-        <w:rPr>
-          <w:lang w:val="en-GB"/>
-        </w:rPr>
-      </w:pPr>
-      <w:r>
-        <w:rPr>
-          <w:b/>
-          <w:bCs/>
-          <w:lang w:val="en-GB"/>
-        </w:rPr>
-        <w:t>Weekly HMIS Data from DHIS2</w:t>
-      </w:r>
-      <w:r>
-        <w:rPr>
-          <w:lang w:val="en-GB"/>
-        </w:rPr>
-        <w:t>: Pull data through API connections.</w:t>
+        <w:spacing w:line="254" w:lineRule="auto"/>
+        <w:rPr>
+          <w:rFonts w:ascii="Times New Roman" w:hAnsi="Times New Roman" w:cs="Times New Roman"/>
+          <w:lang w:val="en-GB"/>
+        </w:rPr>
+      </w:pPr>
+      <w:r>
+        <w:rPr>
+          <w:rFonts w:ascii="Times New Roman" w:hAnsi="Times New Roman" w:cs="Times New Roman"/>
+          <w:lang w:val="en-GB"/>
+        </w:rPr>
+        <w:t>Automated</w:t>
+      </w:r>
+      <w:r>
+        <w:rPr>
+          <w:rFonts w:ascii="Times New Roman" w:hAnsi="Times New Roman" w:cs="Times New Roman"/>
+          <w:lang w:val="en-GB"/>
+        </w:rPr>
+        <w:t xml:space="preserve"> data quality and validation checks </w:t>
+      </w:r>
+      <w:r>
+        <w:rPr>
+          <w:rFonts w:ascii="Times New Roman" w:hAnsi="Times New Roman" w:cs="Times New Roman"/>
+          <w:lang w:val="en-GB"/>
+        </w:rPr>
+        <w:t>c</w:t>
+      </w:r>
+      <w:r>
+        <w:rPr>
+          <w:rFonts w:ascii="Times New Roman" w:hAnsi="Times New Roman" w:cs="Times New Roman"/>
+          <w:lang w:val="en-GB"/>
+        </w:rPr>
+        <w:t>ould be implemented to ensure timely feedback and corrections at the source</w:t>
+      </w:r>
+      <w:r>
+        <w:rPr>
+          <w:rFonts w:ascii="Times New Roman" w:hAnsi="Times New Roman" w:cs="Times New Roman"/>
+          <w:lang w:val="en-GB"/>
+        </w:rPr>
+        <w:t xml:space="preserve">, covering completeness, timeliness, </w:t>
+      </w:r>
+      <w:r>
+        <w:rPr>
+          <w:rFonts w:ascii="Times New Roman" w:hAnsi="Times New Roman" w:cs="Times New Roman"/>
+          <w:lang w:val="en-GB"/>
+        </w:rPr>
+        <w:t xml:space="preserve">and </w:t>
+      </w:r>
+      <w:r>
+        <w:rPr>
+          <w:rFonts w:ascii="Times New Roman" w:hAnsi="Times New Roman" w:cs="Times New Roman"/>
+          <w:lang w:val="en-GB"/>
+        </w:rPr>
+        <w:t>adherence to standards used for data harmonization across sources.</w:t>
       </w:r>
     </w:p>
     <w:p>
       <w:pPr>
-        <w:numPr>
-          <w:ilvl w:val="0"/>
-          <w:numId w:val="12"/>
-        </w:numPr>
-        <w:rPr>
-          <w:lang w:val="en-GB"/>
-        </w:rPr>
-      </w:pPr>
-      <w:r>
-        <w:rPr>
-          <w:b/>
-          <w:bCs/>
-          <w:lang w:val="en-GB"/>
-        </w:rPr>
-        <w:t>Maternal Deaths</w:t>
-      </w:r>
-      <w:r>
-        <w:rPr>
-          <w:lang w:val="en-GB"/>
-        </w:rPr>
-        <w:t xml:space="preserve">: Access the full </w:t>
-      </w:r>
-      <w:proofErr w:type="spellStart"/>
-      <w:r>
-        <w:rPr>
-          <w:lang w:val="en-GB"/>
-        </w:rPr>
-        <w:t>linelist</w:t>
-      </w:r>
-      <w:proofErr w:type="spellEnd"/>
-      <w:r>
-        <w:rPr>
-          <w:lang w:val="en-GB"/>
-        </w:rPr>
-        <w:t xml:space="preserve"> at the source for better analysis and reliability.</w:t>
+        <w:pStyle w:val="Heading4"/>
+        <w:spacing w:line="254" w:lineRule="auto"/>
+        <w:rPr>
+          <w:rFonts w:ascii="Times New Roman" w:hAnsi="Times New Roman" w:cs="Times New Roman"/>
+          <w:lang w:val="en-GB"/>
+        </w:rPr>
+      </w:pPr>
+      <w:r>
+        <w:rPr>
+          <w:rFonts w:ascii="Times New Roman" w:hAnsi="Times New Roman" w:cs="Times New Roman"/>
+          <w:lang w:val="en-GB"/>
+        </w:rPr>
+        <w:t>Step 4: Dissemination and Integration into Decision-Making</w:t>
       </w:r>
     </w:p>
     <w:p>
       <w:pPr>
-        <w:numPr>
-          <w:ilvl w:val="0"/>
-          <w:numId w:val="12"/>
-        </w:numPr>
-        <w:rPr>
-          <w:lang w:val="en-GB"/>
-        </w:rPr>
-      </w:pPr>
-      <w:r>
-        <w:rPr>
-          <w:b/>
-          <w:bCs/>
-          <w:lang w:val="en-GB"/>
-        </w:rPr>
-        <w:t>Measles Lab Data</w:t>
-      </w:r>
-      <w:r>
-        <w:rPr>
-          <w:lang w:val="en-GB"/>
-        </w:rPr>
-        <w:t>: Collaborate with the lab to explore direct database access</w:t>
-      </w:r>
-      <w:r>
-        <w:rPr>
-          <w:lang w:val="en-GB"/>
-        </w:rPr>
-        <w:t xml:space="preserve"> options.</w:t>
+        <w:spacing w:line="254" w:lineRule="auto"/>
+        <w:rPr>
+          <w:rFonts w:ascii="Times New Roman" w:hAnsi="Times New Roman" w:cs="Times New Roman"/>
+          <w:lang w:val="en-GB"/>
+        </w:rPr>
+      </w:pPr>
+      <w:r>
+        <w:rPr>
+          <w:rFonts w:ascii="Times New Roman" w:hAnsi="Times New Roman" w:cs="Times New Roman"/>
+          <w:lang w:val="en-GB"/>
+        </w:rPr>
+        <w:lastRenderedPageBreak/>
+        <w:t>C</w:t>
+      </w:r>
+      <w:r>
+        <w:rPr>
+          <w:rFonts w:ascii="Times New Roman" w:hAnsi="Times New Roman" w:cs="Times New Roman"/>
+          <w:lang w:val="en-GB"/>
+        </w:rPr>
+        <w:t xml:space="preserve">ustomized reports </w:t>
+      </w:r>
+      <w:r>
+        <w:rPr>
+          <w:rFonts w:ascii="Times New Roman" w:hAnsi="Times New Roman" w:cs="Times New Roman"/>
+          <w:lang w:val="en-GB"/>
+        </w:rPr>
+        <w:t>c</w:t>
+      </w:r>
+      <w:r>
+        <w:rPr>
+          <w:rFonts w:ascii="Times New Roman" w:hAnsi="Times New Roman" w:cs="Times New Roman"/>
+          <w:lang w:val="en-GB"/>
+        </w:rPr>
+        <w:t>ould be developed for different user levels</w:t>
+      </w:r>
+      <w:r>
+        <w:rPr>
+          <w:rFonts w:ascii="Times New Roman" w:hAnsi="Times New Roman" w:cs="Times New Roman"/>
+          <w:lang w:val="en-GB"/>
+        </w:rPr>
+        <w:t xml:space="preserve"> – e.g. national and provincial.</w:t>
+      </w:r>
+      <w:r>
+        <w:rPr>
+          <w:rFonts w:ascii="Times New Roman" w:hAnsi="Times New Roman" w:cs="Times New Roman"/>
+          <w:lang w:val="en-GB"/>
+        </w:rPr>
+        <w:t xml:space="preserve"> If there is an existing decision-making </w:t>
+      </w:r>
+      <w:r>
+        <w:rPr>
+          <w:rFonts w:ascii="Times New Roman" w:hAnsi="Times New Roman" w:cs="Times New Roman"/>
+          <w:lang w:val="en-GB"/>
+        </w:rPr>
+        <w:t>structure</w:t>
+      </w:r>
+      <w:r>
+        <w:rPr>
+          <w:rFonts w:ascii="Times New Roman" w:hAnsi="Times New Roman" w:cs="Times New Roman"/>
+          <w:lang w:val="en-GB"/>
+        </w:rPr>
+        <w:t xml:space="preserve">, such as a weekly all-hands meeting, </w:t>
+      </w:r>
+      <w:r>
+        <w:rPr>
+          <w:rFonts w:ascii="Times New Roman" w:hAnsi="Times New Roman" w:cs="Times New Roman"/>
+          <w:lang w:val="en-GB"/>
+        </w:rPr>
+        <w:t xml:space="preserve">mechanisms </w:t>
+      </w:r>
+      <w:r>
+        <w:rPr>
+          <w:rFonts w:ascii="Times New Roman" w:hAnsi="Times New Roman" w:cs="Times New Roman"/>
+          <w:lang w:val="en-GB"/>
+        </w:rPr>
+        <w:t>c</w:t>
+      </w:r>
+      <w:r>
+        <w:rPr>
+          <w:rFonts w:ascii="Times New Roman" w:hAnsi="Times New Roman" w:cs="Times New Roman"/>
+          <w:lang w:val="en-GB"/>
+        </w:rPr>
+        <w:t xml:space="preserve">ould ensure </w:t>
+      </w:r>
+      <w:r>
+        <w:rPr>
+          <w:rFonts w:ascii="Times New Roman" w:hAnsi="Times New Roman" w:cs="Times New Roman"/>
+          <w:lang w:val="en-GB"/>
+        </w:rPr>
+        <w:t xml:space="preserve">the </w:t>
+      </w:r>
+      <w:r>
+        <w:rPr>
+          <w:rFonts w:ascii="Times New Roman" w:hAnsi="Times New Roman" w:cs="Times New Roman"/>
+          <w:lang w:val="en-GB"/>
+        </w:rPr>
+        <w:t>bulletin</w:t>
+      </w:r>
+      <w:r>
+        <w:rPr>
+          <w:rFonts w:ascii="Times New Roman" w:hAnsi="Times New Roman" w:cs="Times New Roman"/>
+          <w:lang w:val="en-GB"/>
+        </w:rPr>
+        <w:t xml:space="preserve"> </w:t>
+      </w:r>
+      <w:r>
+        <w:rPr>
+          <w:rFonts w:ascii="Times New Roman" w:hAnsi="Times New Roman" w:cs="Times New Roman"/>
+          <w:lang w:val="en-GB"/>
+        </w:rPr>
+        <w:t xml:space="preserve">is </w:t>
+      </w:r>
+      <w:r>
+        <w:rPr>
+          <w:rFonts w:ascii="Times New Roman" w:hAnsi="Times New Roman" w:cs="Times New Roman"/>
+          <w:lang w:val="en-GB"/>
+        </w:rPr>
+        <w:t xml:space="preserve">available and </w:t>
+      </w:r>
+      <w:r>
+        <w:rPr>
+          <w:rFonts w:ascii="Times New Roman" w:hAnsi="Times New Roman" w:cs="Times New Roman"/>
+          <w:lang w:val="en-GB"/>
+        </w:rPr>
+        <w:t xml:space="preserve">reviewed </w:t>
+      </w:r>
+      <w:r>
+        <w:rPr>
+          <w:rFonts w:ascii="Times New Roman" w:hAnsi="Times New Roman" w:cs="Times New Roman"/>
+          <w:lang w:val="en-GB"/>
+        </w:rPr>
+        <w:t>beforehand</w:t>
+      </w:r>
+      <w:r>
+        <w:rPr>
+          <w:rFonts w:ascii="Times New Roman" w:hAnsi="Times New Roman" w:cs="Times New Roman"/>
+          <w:lang w:val="en-GB"/>
+        </w:rPr>
+        <w:t xml:space="preserve">. </w:t>
       </w:r>
     </w:p>
     <w:p>
       <w:pPr>
-        <w:rPr>
-          <w:lang w:val="en-GB"/>
-        </w:rPr>
-      </w:pPr>
-      <w:r>
-        <w:rPr>
-          <w:lang w:val="en-GB"/>
-        </w:rPr>
-        <w:t>Routine data quality and validation checks would be implemented to ensure timely feedback and corrections at the source.</w:t>
-      </w:r>
-    </w:p>
-    <w:p>
-      <w:pPr>
-        <w:rPr>
-          <w:b/>
-          <w:bCs/>
-          <w:lang w:val="en-GB"/>
-        </w:rPr>
-      </w:pPr>
-      <w:r>
-        <w:rPr>
-          <w:b/>
-          <w:bCs/>
-          <w:lang w:val="en-GB"/>
-        </w:rPr>
-        <w:t>Step 4: Dissemination and Integration into Decision-Making</w:t>
-      </w:r>
-    </w:p>
-    <w:p>
-      <w:pPr>
-        <w:rPr>
-          <w:lang w:val="en-GB"/>
-        </w:rPr>
-      </w:pPr>
-      <w:r>
-        <w:rPr>
-          <w:lang w:val="en-GB"/>
-        </w:rPr>
-        <w:t>If relevant, c</w:t>
-      </w:r>
-      <w:r>
-        <w:rPr>
-          <w:lang w:val="en-GB"/>
-        </w:rPr>
-        <w:t>ustomized reports would be developed for different user levels</w:t>
-      </w:r>
-      <w:r>
-        <w:rPr>
-          <w:lang w:val="en-GB"/>
-        </w:rPr>
-        <w:t xml:space="preserve"> – e.g. national and provincial.</w:t>
-      </w:r>
-      <w:r>
-        <w:rPr>
-          <w:lang w:val="en-GB"/>
-        </w:rPr>
-        <w:t xml:space="preserve"> A platform would be identified—or created if necessary—for stakeholders to access the report.</w:t>
-      </w:r>
-      <w:r>
-        <w:rPr>
-          <w:lang w:val="en-GB"/>
-        </w:rPr>
-        <w:t xml:space="preserve"> </w:t>
-      </w:r>
-      <w:r>
-        <w:rPr>
-          <w:lang w:val="en-GB"/>
-        </w:rPr>
-        <w:t xml:space="preserve">If there is an existing decision-making </w:t>
-      </w:r>
-      <w:r>
-        <w:rPr>
-          <w:lang w:val="en-GB"/>
-        </w:rPr>
-        <w:t>meeting</w:t>
-      </w:r>
-      <w:r>
-        <w:rPr>
-          <w:lang w:val="en-GB"/>
-        </w:rPr>
-        <w:t xml:space="preserve">, such as a weekly all-hands meeting, </w:t>
-      </w:r>
-      <w:r>
-        <w:rPr>
-          <w:lang w:val="en-GB"/>
-        </w:rPr>
-        <w:t xml:space="preserve">mechanisms should be developed to ensure </w:t>
-      </w:r>
-      <w:r>
-        <w:rPr>
-          <w:lang w:val="en-GB"/>
-        </w:rPr>
-        <w:t xml:space="preserve">the report </w:t>
-      </w:r>
-      <w:r>
-        <w:rPr>
-          <w:lang w:val="en-GB"/>
-        </w:rPr>
-        <w:t xml:space="preserve">is reviewed at this </w:t>
-      </w:r>
-      <w:r>
-        <w:rPr>
-          <w:lang w:val="en-GB"/>
-        </w:rPr>
-        <w:t xml:space="preserve">meeting. </w:t>
-      </w:r>
-    </w:p>
-    <w:p>
-      <w:pPr>
-        <w:rPr>
-          <w:lang w:val="en-GB"/>
-        </w:rPr>
-      </w:pPr>
-      <w:r>
-        <w:rPr>
-          <w:lang w:val="en-GB"/>
-        </w:rPr>
-        <w:t>Data analysts and health officers would be trained in using the automated R scripts and making minor adjustments as needed to ensure timely report generation.</w:t>
+        <w:spacing w:line="254" w:lineRule="auto"/>
+        <w:rPr>
+          <w:rFonts w:ascii="Times New Roman" w:hAnsi="Times New Roman" w:cs="Times New Roman"/>
+          <w:lang w:val="en-GB"/>
+        </w:rPr>
+      </w:pPr>
+      <w:r>
+        <w:rPr>
+          <w:rFonts w:ascii="Times New Roman" w:hAnsi="Times New Roman" w:cs="Times New Roman"/>
+          <w:lang w:val="en-GB"/>
+        </w:rPr>
+        <w:t xml:space="preserve">Data analysts and health officers </w:t>
+      </w:r>
+      <w:r>
+        <w:rPr>
+          <w:rFonts w:ascii="Times New Roman" w:hAnsi="Times New Roman" w:cs="Times New Roman"/>
+          <w:lang w:val="en-GB"/>
+        </w:rPr>
+        <w:t xml:space="preserve">responsible for the bulletin </w:t>
+      </w:r>
+      <w:r>
+        <w:rPr>
+          <w:rFonts w:ascii="Times New Roman" w:hAnsi="Times New Roman" w:cs="Times New Roman"/>
+          <w:lang w:val="en-GB"/>
+        </w:rPr>
+        <w:t>would be trained in using automated R scripts and making minor adjustments as needed</w:t>
+      </w:r>
+      <w:r>
+        <w:rPr>
+          <w:rFonts w:ascii="Times New Roman" w:hAnsi="Times New Roman" w:cs="Times New Roman"/>
+          <w:lang w:val="en-GB"/>
+        </w:rPr>
+        <w:t>.</w:t>
       </w:r>
     </w:p>
     <w:sectPr>
@@ -1222,6 +1623,119 @@
     </w:lvl>
   </w:abstractNum>
   <w:abstractNum w:abstractNumId="5" w15:restartNumberingAfterBreak="0">
+    <w:nsid w:val="47C87F05"/>
+    <w:multiLevelType w:val="hybridMultilevel"/>
+    <w:tmpl w:val="52B2E440"/>
+    <w:lvl w:ilvl="0" w:tplc="08090001">
+      <w:start w:val="1"/>
+      <w:numFmt w:val="bullet"/>
+      <w:lvlText w:val=""/>
+      <w:lvlJc w:val="left"/>
+      <w:pPr>
+        <w:ind w:left="720" w:hanging="360"/>
+      </w:pPr>
+      <w:rPr>
+        <w:rFonts w:ascii="Symbol" w:hAnsi="Symbol" w:hint="default"/>
+      </w:rPr>
+    </w:lvl>
+    <w:lvl w:ilvl="1" w:tplc="08090003" w:tentative="1">
+      <w:start w:val="1"/>
+      <w:numFmt w:val="bullet"/>
+      <w:lvlText w:val="o"/>
+      <w:lvlJc w:val="left"/>
+      <w:pPr>
+        <w:ind w:left="1440" w:hanging="360"/>
+      </w:pPr>
+      <w:rPr>
+        <w:rFonts w:ascii="Courier New" w:hAnsi="Courier New" w:cs="Courier New" w:hint="default"/>
+      </w:rPr>
+    </w:lvl>
+    <w:lvl w:ilvl="2" w:tplc="08090005" w:tentative="1">
+      <w:start w:val="1"/>
+      <w:numFmt w:val="bullet"/>
+      <w:lvlText w:val=""/>
+      <w:lvlJc w:val="left"/>
+      <w:pPr>
+        <w:ind w:left="2160" w:hanging="360"/>
+      </w:pPr>
+      <w:rPr>
+        <w:rFonts w:ascii="Wingdings" w:hAnsi="Wingdings" w:hint="default"/>
+      </w:rPr>
+    </w:lvl>
+    <w:lvl w:ilvl="3" w:tplc="08090001" w:tentative="1">
+      <w:start w:val="1"/>
+      <w:numFmt w:val="bullet"/>
+      <w:lvlText w:val=""/>
+      <w:lvlJc w:val="left"/>
+      <w:pPr>
+        <w:ind w:left="2880" w:hanging="360"/>
+      </w:pPr>
+      <w:rPr>
+        <w:rFonts w:ascii="Symbol" w:hAnsi="Symbol" w:hint="default"/>
+      </w:rPr>
+    </w:lvl>
+    <w:lvl w:ilvl="4" w:tplc="08090003" w:tentative="1">
+      <w:start w:val="1"/>
+      <w:numFmt w:val="bullet"/>
+      <w:lvlText w:val="o"/>
+      <w:lvlJc w:val="left"/>
+      <w:pPr>
+        <w:ind w:left="3600" w:hanging="360"/>
+      </w:pPr>
+      <w:rPr>
+        <w:rFonts w:ascii="Courier New" w:hAnsi="Courier New" w:cs="Courier New" w:hint="default"/>
+      </w:rPr>
+    </w:lvl>
+    <w:lvl w:ilvl="5" w:tplc="08090005" w:tentative="1">
+      <w:start w:val="1"/>
+      <w:numFmt w:val="bullet"/>
+      <w:lvlText w:val=""/>
+      <w:lvlJc w:val="left"/>
+      <w:pPr>
+        <w:ind w:left="4320" w:hanging="360"/>
+      </w:pPr>
+      <w:rPr>
+        <w:rFonts w:ascii="Wingdings" w:hAnsi="Wingdings" w:hint="default"/>
+      </w:rPr>
+    </w:lvl>
+    <w:lvl w:ilvl="6" w:tplc="08090001" w:tentative="1">
+      <w:start w:val="1"/>
+      <w:numFmt w:val="bullet"/>
+      <w:lvlText w:val=""/>
+      <w:lvlJc w:val="left"/>
+      <w:pPr>
+        <w:ind w:left="5040" w:hanging="360"/>
+      </w:pPr>
+      <w:rPr>
+        <w:rFonts w:ascii="Symbol" w:hAnsi="Symbol" w:hint="default"/>
+      </w:rPr>
+    </w:lvl>
+    <w:lvl w:ilvl="7" w:tplc="08090003" w:tentative="1">
+      <w:start w:val="1"/>
+      <w:numFmt w:val="bullet"/>
+      <w:lvlText w:val="o"/>
+      <w:lvlJc w:val="left"/>
+      <w:pPr>
+        <w:ind w:left="5760" w:hanging="360"/>
+      </w:pPr>
+      <w:rPr>
+        <w:rFonts w:ascii="Courier New" w:hAnsi="Courier New" w:cs="Courier New" w:hint="default"/>
+      </w:rPr>
+    </w:lvl>
+    <w:lvl w:ilvl="8" w:tplc="08090005" w:tentative="1">
+      <w:start w:val="1"/>
+      <w:numFmt w:val="bullet"/>
+      <w:lvlText w:val=""/>
+      <w:lvlJc w:val="left"/>
+      <w:pPr>
+        <w:ind w:left="6480" w:hanging="360"/>
+      </w:pPr>
+      <w:rPr>
+        <w:rFonts w:ascii="Wingdings" w:hAnsi="Wingdings" w:hint="default"/>
+      </w:rPr>
+    </w:lvl>
+  </w:abstractNum>
+  <w:abstractNum w:abstractNumId="6" w15:restartNumberingAfterBreak="0">
     <w:nsid w:val="494D4419"/>
     <w:multiLevelType w:val="multilevel"/>
     <w:tmpl w:val="5B927FE4"/>
@@ -1370,7 +1884,7 @@
       </w:rPr>
     </w:lvl>
   </w:abstractNum>
-  <w:abstractNum w:abstractNumId="6" w15:restartNumberingAfterBreak="0">
+  <w:abstractNum w:abstractNumId="7" w15:restartNumberingAfterBreak="0">
     <w:nsid w:val="4E4D134C"/>
     <w:multiLevelType w:val="multilevel"/>
     <w:tmpl w:val="DD709424"/>
@@ -1519,7 +2033,7 @@
       </w:rPr>
     </w:lvl>
   </w:abstractNum>
-  <w:abstractNum w:abstractNumId="7" w15:restartNumberingAfterBreak="0">
+  <w:abstractNum w:abstractNumId="8" w15:restartNumberingAfterBreak="0">
     <w:nsid w:val="5215483E"/>
     <w:multiLevelType w:val="multilevel"/>
     <w:tmpl w:val="5C464C88"/>
@@ -1668,7 +2182,7 @@
       </w:rPr>
     </w:lvl>
   </w:abstractNum>
-  <w:abstractNum w:abstractNumId="8" w15:restartNumberingAfterBreak="0">
+  <w:abstractNum w:abstractNumId="9" w15:restartNumberingAfterBreak="0">
     <w:nsid w:val="5C14252F"/>
     <w:multiLevelType w:val="multilevel"/>
     <w:tmpl w:val="8FE02BC2"/>
@@ -1817,7 +2331,7 @@
       </w:rPr>
     </w:lvl>
   </w:abstractNum>
-  <w:abstractNum w:abstractNumId="9" w15:restartNumberingAfterBreak="0">
+  <w:abstractNum w:abstractNumId="10" w15:restartNumberingAfterBreak="0">
     <w:nsid w:val="5E3B3F07"/>
     <w:multiLevelType w:val="multilevel"/>
     <w:tmpl w:val="7A768894"/>
@@ -1966,7 +2480,7 @@
       </w:rPr>
     </w:lvl>
   </w:abstractNum>
-  <w:abstractNum w:abstractNumId="10" w15:restartNumberingAfterBreak="0">
+  <w:abstractNum w:abstractNumId="11" w15:restartNumberingAfterBreak="0">
     <w:nsid w:val="79DF2E5C"/>
     <w:multiLevelType w:val="multilevel"/>
     <w:tmpl w:val="686208A6"/>
@@ -2115,7 +2629,7 @@
       </w:rPr>
     </w:lvl>
   </w:abstractNum>
-  <w:abstractNum w:abstractNumId="11" w15:restartNumberingAfterBreak="0">
+  <w:abstractNum w:abstractNumId="12" w15:restartNumberingAfterBreak="0">
     <w:nsid w:val="7C9537C4"/>
     <w:multiLevelType w:val="multilevel"/>
     <w:tmpl w:val="3E967C54"/>
@@ -2265,28 +2779,28 @@
     </w:lvl>
   </w:abstractNum>
   <w:num w:numId="1" w16cid:durableId="381639090">
+    <w:abstractNumId w:val="11"/>
+  </w:num>
+  <w:num w:numId="2" w16cid:durableId="1803619794">
+    <w:abstractNumId w:val="7"/>
+  </w:num>
+  <w:num w:numId="3" w16cid:durableId="173879485">
     <w:abstractNumId w:val="10"/>
   </w:num>
-  <w:num w:numId="2" w16cid:durableId="1803619794">
-    <w:abstractNumId w:val="6"/>
-  </w:num>
-  <w:num w:numId="3" w16cid:durableId="173879485">
-    <w:abstractNumId w:val="9"/>
-  </w:num>
   <w:num w:numId="4" w16cid:durableId="559293996">
-    <w:abstractNumId w:val="11"/>
+    <w:abstractNumId w:val="12"/>
   </w:num>
   <w:num w:numId="5" w16cid:durableId="2058314523">
-    <w:abstractNumId w:val="5"/>
+    <w:abstractNumId w:val="6"/>
   </w:num>
   <w:num w:numId="6" w16cid:durableId="336810268">
     <w:abstractNumId w:val="4"/>
   </w:num>
   <w:num w:numId="7" w16cid:durableId="456067477">
-    <w:abstractNumId w:val="8"/>
+    <w:abstractNumId w:val="9"/>
   </w:num>
   <w:num w:numId="8" w16cid:durableId="1045717533">
-    <w:abstractNumId w:val="7"/>
+    <w:abstractNumId w:val="8"/>
   </w:num>
   <w:num w:numId="9" w16cid:durableId="777602546">
     <w:abstractNumId w:val="0"/>
@@ -2299,6 +2813,9 @@
   </w:num>
   <w:num w:numId="12" w16cid:durableId="1004286506">
     <w:abstractNumId w:val="2"/>
+  </w:num>
+  <w:num w:numId="13" w16cid:durableId="1200387898">
+    <w:abstractNumId w:val="5"/>
   </w:num>
 </w:numbering>
 </file>
@@ -2731,7 +3248,6 @@
     <w:next w:val="Normal"/>
     <w:link w:val="Heading2Char"/>
     <w:uiPriority w:val="9"/>
-    <w:semiHidden/>
     <w:unhideWhenUsed/>
     <w:qFormat/>
     <w:rsid w:val="00734D57"/>
@@ -2754,7 +3270,6 @@
     <w:next w:val="Normal"/>
     <w:link w:val="Heading3Char"/>
     <w:uiPriority w:val="9"/>
-    <w:semiHidden/>
     <w:unhideWhenUsed/>
     <w:qFormat/>
     <w:rsid w:val="00734D57"/>
@@ -2777,7 +3292,6 @@
     <w:next w:val="Normal"/>
     <w:link w:val="Heading4Char"/>
     <w:uiPriority w:val="9"/>
-    <w:semiHidden/>
     <w:unhideWhenUsed/>
     <w:qFormat/>
     <w:rsid w:val="00734D57"/>
@@ -2906,6 +3420,7 @@
   <w:style w:type="character" w:default="1" w:styleId="DefaultParagraphFont">
     <w:name w:val="Default Paragraph Font"/>
     <w:uiPriority w:val="1"/>
+    <w:semiHidden/>
     <w:unhideWhenUsed/>
   </w:style>
   <w:style w:type="table" w:default="1" w:styleId="TableNormal">
@@ -2963,7 +3478,6 @@
     <w:basedOn w:val="DefaultParagraphFont"/>
     <w:link w:val="Heading2"/>
     <w:uiPriority w:val="9"/>
-    <w:semiHidden/>
     <w:rsid w:val="00734D57"/>
     <w:rPr>
       <w:rFonts w:asciiTheme="majorHAnsi" w:eastAsiaTheme="majorEastAsia" w:hAnsiTheme="majorHAnsi" w:cstheme="majorBidi"/>
@@ -2977,7 +3491,6 @@
     <w:basedOn w:val="DefaultParagraphFont"/>
     <w:link w:val="Heading3"/>
     <w:uiPriority w:val="9"/>
-    <w:semiHidden/>
     <w:rsid w:val="00734D57"/>
     <w:rPr>
       <w:rFonts w:eastAsiaTheme="majorEastAsia" w:cstheme="majorBidi"/>
@@ -2991,7 +3504,6 @@
     <w:basedOn w:val="DefaultParagraphFont"/>
     <w:link w:val="Heading4"/>
     <w:uiPriority w:val="9"/>
-    <w:semiHidden/>
     <w:rsid w:val="00734D57"/>
     <w:rPr>
       <w:rFonts w:eastAsiaTheme="majorEastAsia" w:cstheme="majorBidi"/>
@@ -3234,6 +3746,82 @@
       <w:color w:val="0F4761" w:themeColor="accent1" w:themeShade="BF"/>
       <w:spacing w:val="5"/>
     </w:rPr>
+  </w:style>
+  <w:style w:type="character" w:styleId="CommentReference">
+    <w:name w:val="annotation reference"/>
+    <w:basedOn w:val="DefaultParagraphFont"/>
+    <w:uiPriority w:val="99"/>
+    <w:semiHidden/>
+    <w:unhideWhenUsed/>
+    <w:rsid w:val="0083249F"/>
+    <w:rPr>
+      <w:sz w:val="16"/>
+      <w:szCs w:val="16"/>
+    </w:rPr>
+  </w:style>
+  <w:style w:type="paragraph" w:styleId="CommentText">
+    <w:name w:val="annotation text"/>
+    <w:basedOn w:val="Normal"/>
+    <w:link w:val="CommentTextChar"/>
+    <w:uiPriority w:val="99"/>
+    <w:unhideWhenUsed/>
+    <w:rsid w:val="0083249F"/>
+    <w:pPr>
+      <w:spacing w:line="240" w:lineRule="auto"/>
+    </w:pPr>
+    <w:rPr>
+      <w:sz w:val="20"/>
+      <w:szCs w:val="20"/>
+    </w:rPr>
+  </w:style>
+  <w:style w:type="character" w:customStyle="1" w:styleId="CommentTextChar">
+    <w:name w:val="Comment Text Char"/>
+    <w:basedOn w:val="DefaultParagraphFont"/>
+    <w:link w:val="CommentText"/>
+    <w:uiPriority w:val="99"/>
+    <w:rsid w:val="0083249F"/>
+    <w:rPr>
+      <w:sz w:val="20"/>
+      <w:szCs w:val="20"/>
+    </w:rPr>
+  </w:style>
+  <w:style w:type="paragraph" w:styleId="CommentSubject">
+    <w:name w:val="annotation subject"/>
+    <w:basedOn w:val="CommentText"/>
+    <w:next w:val="CommentText"/>
+    <w:link w:val="CommentSubjectChar"/>
+    <w:uiPriority w:val="99"/>
+    <w:semiHidden/>
+    <w:unhideWhenUsed/>
+    <w:rsid w:val="0083249F"/>
+    <w:rPr>
+      <w:b/>
+      <w:bCs/>
+    </w:rPr>
+  </w:style>
+  <w:style w:type="character" w:customStyle="1" w:styleId="CommentSubjectChar">
+    <w:name w:val="Comment Subject Char"/>
+    <w:basedOn w:val="CommentTextChar"/>
+    <w:link w:val="CommentSubject"/>
+    <w:uiPriority w:val="99"/>
+    <w:semiHidden/>
+    <w:rsid w:val="0083249F"/>
+    <w:rPr>
+      <w:b/>
+      <w:bCs/>
+      <w:sz w:val="20"/>
+      <w:szCs w:val="20"/>
+    </w:rPr>
+  </w:style>
+  <w:style w:type="paragraph" w:styleId="Revision">
+    <w:name w:val="Revision"/>
+    <w:hidden/>
+    <w:uiPriority w:val="99"/>
+    <w:semiHidden/>
+    <w:rsid w:val="0083249F"/>
+    <w:pPr>
+      <w:spacing w:after="0" w:line="240" w:lineRule="auto"/>
+    </w:pPr>
   </w:style>
 </w:styles>
 </file>
@@ -3531,4 +4119,16 @@
     </a:ext>
   </a:extLst>
 </a:theme>
+</file>
+
+<file path=customXml/item1.xml><?xml version="1.0" encoding="utf-8"?>
+<b:Sources xmlns:b="http://schemas.openxmlformats.org/officeDocument/2006/bibliography" xmlns="http://schemas.openxmlformats.org/officeDocument/2006/bibliography" SelectedStyle="\APASixthEditionOfficeOnline.xsl" StyleName="APA" Version="6"/>
+</file>
+
+<file path=customXml/itemProps1.xml><?xml version="1.0" encoding="utf-8"?>
+<ds:datastoreItem xmlns:ds="http://schemas.openxmlformats.org/officeDocument/2006/customXml" ds:itemID="{C0911059-65F8-426B-B4AA-F2F4F97E0515}">
+  <ds:schemaRefs>
+    <ds:schemaRef ds:uri="http://schemas.openxmlformats.org/officeDocument/2006/bibliography"/>
+  </ds:schemaRefs>
+</ds:datastoreItem>
 </file>
</xml_diff>